<commit_message>
Documento de Especificação Suplementar - versão 0.2
Adição das tabelas de atributos
</commit_message>
<xml_diff>
--- a/Documento de Especificação Suplementar - IMC.docx
+++ b/Documento de Especificação Suplementar - IMC.docx
@@ -16,31 +16,7 @@
           <w:sz w:val="28"/>
           <w:szCs w:val="28"/>
         </w:rPr>
-        <w:t xml:space="preserve">Documento de Especificação Suplementar </w:t>
-      </w:r>
-      <w:r>
-        <w:rPr>
-          <w:rFonts w:ascii="Times New Roman" w:hAnsi="Times New Roman" w:cs="Times New Roman"/>
-          <w:sz w:val="28"/>
-          <w:szCs w:val="28"/>
-        </w:rPr>
-        <w:t>–</w:t>
-      </w:r>
-      <w:r>
-        <w:rPr>
-          <w:rFonts w:ascii="Times New Roman" w:hAnsi="Times New Roman" w:cs="Times New Roman"/>
-          <w:sz w:val="28"/>
-          <w:szCs w:val="28"/>
-        </w:rPr>
-        <w:t xml:space="preserve"> IMC</w:t>
-      </w:r>
-      <w:r>
-        <w:rPr>
-          <w:rFonts w:ascii="Times New Roman" w:hAnsi="Times New Roman" w:cs="Times New Roman"/>
-          <w:sz w:val="28"/>
-          <w:szCs w:val="28"/>
-        </w:rPr>
-        <w:t>:</w:t>
+        <w:t>Documento de Especificação Suplementar – IMC:</w:t>
       </w:r>
     </w:p>
     <w:p>
@@ -225,15 +201,7 @@
                 <w:sz w:val="24"/>
                 <w:szCs w:val="24"/>
               </w:rPr>
-              <w:t>Criação do Documento de Especificação</w:t>
-            </w:r>
-            <w:r>
-              <w:rPr>
-                <w:rFonts w:ascii="Times New Roman" w:hAnsi="Times New Roman" w:cs="Times New Roman"/>
-                <w:sz w:val="24"/>
-                <w:szCs w:val="24"/>
-              </w:rPr>
-              <w:t xml:space="preserve"> Suplementar</w:t>
+              <w:t>Criação do Documento de Especificação Suplementar</w:t>
             </w:r>
           </w:p>
         </w:tc>
@@ -260,6 +228,106 @@
           </w:p>
         </w:tc>
       </w:tr>
+      <w:tr>
+        <w:tc>
+          <w:tcPr>
+            <w:tcW w:w="2123" w:type="dxa"/>
+          </w:tcPr>
+          <w:p>
+            <w:pPr>
+              <w:rPr>
+                <w:rFonts w:ascii="Times New Roman" w:hAnsi="Times New Roman" w:cs="Times New Roman"/>
+                <w:sz w:val="24"/>
+                <w:szCs w:val="24"/>
+              </w:rPr>
+            </w:pPr>
+            <w:r>
+              <w:rPr>
+                <w:rFonts w:ascii="Times New Roman" w:hAnsi="Times New Roman" w:cs="Times New Roman"/>
+                <w:sz w:val="24"/>
+                <w:szCs w:val="24"/>
+              </w:rPr>
+              <w:t>30/04/2016</w:t>
+            </w:r>
+          </w:p>
+        </w:tc>
+        <w:tc>
+          <w:tcPr>
+            <w:tcW w:w="2123" w:type="dxa"/>
+          </w:tcPr>
+          <w:p>
+            <w:pPr>
+              <w:rPr>
+                <w:rFonts w:ascii="Times New Roman" w:hAnsi="Times New Roman" w:cs="Times New Roman"/>
+                <w:sz w:val="24"/>
+                <w:szCs w:val="24"/>
+              </w:rPr>
+            </w:pPr>
+            <w:r>
+              <w:rPr>
+                <w:rFonts w:ascii="Times New Roman" w:hAnsi="Times New Roman" w:cs="Times New Roman"/>
+                <w:sz w:val="24"/>
+                <w:szCs w:val="24"/>
+              </w:rPr>
+              <w:t>0.2</w:t>
+            </w:r>
+          </w:p>
+        </w:tc>
+        <w:tc>
+          <w:tcPr>
+            <w:tcW w:w="2124" w:type="dxa"/>
+          </w:tcPr>
+          <w:p>
+            <w:pPr>
+              <w:rPr>
+                <w:rFonts w:ascii="Times New Roman" w:hAnsi="Times New Roman" w:cs="Times New Roman"/>
+                <w:sz w:val="24"/>
+                <w:szCs w:val="24"/>
+              </w:rPr>
+            </w:pPr>
+            <w:r>
+              <w:rPr>
+                <w:rFonts w:ascii="Times New Roman" w:hAnsi="Times New Roman" w:cs="Times New Roman"/>
+                <w:sz w:val="24"/>
+                <w:szCs w:val="24"/>
+              </w:rPr>
+              <w:t xml:space="preserve">Adição das tabelas </w:t>
+            </w:r>
+            <w:r>
+              <w:rPr>
+                <w:rFonts w:ascii="Times New Roman" w:hAnsi="Times New Roman" w:cs="Times New Roman"/>
+                <w:sz w:val="24"/>
+                <w:szCs w:val="24"/>
+              </w:rPr>
+              <w:t>de atributos</w:t>
+            </w:r>
+          </w:p>
+        </w:tc>
+        <w:tc>
+          <w:tcPr>
+            <w:tcW w:w="2124" w:type="dxa"/>
+          </w:tcPr>
+          <w:p>
+            <w:pPr>
+              <w:rPr>
+                <w:rFonts w:ascii="Times New Roman" w:hAnsi="Times New Roman" w:cs="Times New Roman"/>
+                <w:sz w:val="24"/>
+                <w:szCs w:val="28"/>
+              </w:rPr>
+            </w:pPr>
+            <w:r>
+              <w:rPr>
+                <w:rFonts w:ascii="Times New Roman" w:hAnsi="Times New Roman" w:cs="Times New Roman"/>
+                <w:sz w:val="24"/>
+                <w:szCs w:val="28"/>
+              </w:rPr>
+              <w:t>Juliana Moniz</w:t>
+            </w:r>
+            <w:bookmarkStart w:id="0" w:name="_GoBack"/>
+            <w:bookmarkEnd w:id="0"/>
+          </w:p>
+        </w:tc>
+      </w:tr>
     </w:tbl>
     <w:p>
       <w:pPr>
@@ -279,8 +347,6 @@
           <w:szCs w:val="28"/>
         </w:rPr>
       </w:pPr>
-      <w:bookmarkStart w:id="0" w:name="_GoBack"/>
-      <w:bookmarkEnd w:id="0"/>
     </w:p>
     <w:p>
       <w:pPr>
@@ -789,6 +855,7 @@
           <w:sz w:val="26"/>
           <w:szCs w:val="26"/>
         </w:rPr>
+        <w:lastRenderedPageBreak/>
         <w:t xml:space="preserve">Categorização de Kano </w:t>
       </w:r>
       <w:r>
@@ -839,627 +906,627 @@
           <w:sz w:val="26"/>
           <w:szCs w:val="26"/>
         </w:rPr>
+        <w:t xml:space="preserve">Fonte </w:t>
+      </w:r>
+      <w:r>
+        <w:rPr>
+          <w:rFonts w:ascii="Times New Roman" w:hAnsi="Times New Roman" w:cs="Times New Roman"/>
+          <w:sz w:val="26"/>
+          <w:szCs w:val="26"/>
+        </w:rPr>
+        <w:t>– Lorena Zambaldi</w:t>
+      </w:r>
+    </w:p>
+    <w:p>
+      <w:pPr>
+        <w:rPr>
+          <w:rFonts w:ascii="Times New Roman" w:hAnsi="Times New Roman" w:cs="Times New Roman"/>
+          <w:sz w:val="26"/>
+          <w:szCs w:val="26"/>
+        </w:rPr>
+      </w:pPr>
+      <w:r>
+        <w:rPr>
+          <w:rFonts w:ascii="Times New Roman" w:hAnsi="Times New Roman" w:cs="Times New Roman"/>
+          <w:sz w:val="26"/>
+          <w:szCs w:val="26"/>
+        </w:rPr>
+        <w:t xml:space="preserve">Autor </w:t>
+      </w:r>
+      <w:r>
+        <w:rPr>
+          <w:rFonts w:ascii="Times New Roman" w:hAnsi="Times New Roman" w:cs="Times New Roman"/>
+          <w:sz w:val="26"/>
+          <w:szCs w:val="26"/>
+        </w:rPr>
+        <w:t xml:space="preserve">– Juliana Moniz </w:t>
+      </w:r>
+    </w:p>
+    <w:p>
+      <w:pPr>
+        <w:jc w:val="both"/>
+        <w:rPr>
+          <w:rFonts w:ascii="Times New Roman" w:hAnsi="Times New Roman" w:cs="Times New Roman"/>
+          <w:sz w:val="24"/>
+          <w:szCs w:val="24"/>
+        </w:rPr>
+      </w:pPr>
+    </w:p>
+    <w:p>
+      <w:pPr>
+        <w:rPr>
+          <w:rFonts w:ascii="Times New Roman" w:hAnsi="Times New Roman" w:cs="Times New Roman"/>
+          <w:sz w:val="26"/>
+          <w:szCs w:val="26"/>
+        </w:rPr>
+      </w:pPr>
+      <w:r>
+        <w:rPr>
+          <w:rFonts w:ascii="Times New Roman" w:hAnsi="Times New Roman" w:cs="Times New Roman"/>
+          <w:sz w:val="26"/>
+          <w:szCs w:val="26"/>
+        </w:rPr>
+        <w:t xml:space="preserve">Identificador – </w:t>
+      </w:r>
+      <w:r>
+        <w:rPr>
+          <w:rFonts w:ascii="Times New Roman" w:hAnsi="Times New Roman" w:cs="Times New Roman"/>
+          <w:sz w:val="26"/>
+          <w:szCs w:val="26"/>
+        </w:rPr>
+        <w:t>R4</w:t>
+      </w:r>
+    </w:p>
+    <w:p>
+      <w:pPr>
+        <w:rPr>
+          <w:rFonts w:ascii="Times New Roman" w:hAnsi="Times New Roman" w:cs="Times New Roman"/>
+          <w:sz w:val="24"/>
+          <w:szCs w:val="24"/>
+        </w:rPr>
+      </w:pPr>
+      <w:r>
+        <w:rPr>
+          <w:rFonts w:ascii="Times New Roman" w:hAnsi="Times New Roman" w:cs="Times New Roman"/>
+          <w:sz w:val="26"/>
+          <w:szCs w:val="26"/>
+        </w:rPr>
+        <w:t>Nome</w:t>
+      </w:r>
+      <w:r>
+        <w:rPr>
+          <w:rFonts w:ascii="Times New Roman" w:hAnsi="Times New Roman" w:cs="Times New Roman"/>
+          <w:sz w:val="26"/>
+          <w:szCs w:val="26"/>
+        </w:rPr>
+        <w:t xml:space="preserve"> –</w:t>
+      </w:r>
+      <w:r>
+        <w:rPr>
+          <w:rFonts w:ascii="Times New Roman" w:hAnsi="Times New Roman" w:cs="Times New Roman"/>
+          <w:sz w:val="24"/>
+          <w:szCs w:val="24"/>
+        </w:rPr>
+        <w:t xml:space="preserve"> </w:t>
+      </w:r>
+      <w:r>
+        <w:rPr>
+          <w:rFonts w:ascii="Times New Roman" w:hAnsi="Times New Roman" w:cs="Times New Roman"/>
+          <w:sz w:val="24"/>
+          <w:szCs w:val="24"/>
+        </w:rPr>
+        <w:t>Classificação do IMC</w:t>
+      </w:r>
+    </w:p>
+    <w:p>
+      <w:pPr>
+        <w:jc w:val="both"/>
+        <w:rPr>
+          <w:rFonts w:ascii="Times New Roman" w:hAnsi="Times New Roman" w:cs="Times New Roman"/>
+          <w:sz w:val="24"/>
+          <w:szCs w:val="24"/>
+        </w:rPr>
+      </w:pPr>
+      <w:r>
+        <w:rPr>
+          <w:rFonts w:ascii="Times New Roman" w:hAnsi="Times New Roman" w:cs="Times New Roman"/>
+          <w:sz w:val="26"/>
+          <w:szCs w:val="26"/>
+        </w:rPr>
+        <w:t xml:space="preserve">Descrição - </w:t>
+      </w:r>
+      <w:r>
+        <w:rPr>
+          <w:rFonts w:ascii="Times New Roman" w:hAnsi="Times New Roman" w:cs="Times New Roman"/>
+          <w:sz w:val="24"/>
+          <w:szCs w:val="24"/>
+        </w:rPr>
+        <w:t>O sistema devera interpretar o resultado obtido do cálculo do IMC e classifica-lo em a abaixo do peso, peso normal, peso acima e obesidade.</w:t>
+      </w:r>
+    </w:p>
+    <w:p>
+      <w:pPr>
+        <w:rPr>
+          <w:rFonts w:ascii="Times New Roman" w:hAnsi="Times New Roman" w:cs="Times New Roman"/>
+          <w:sz w:val="26"/>
+          <w:szCs w:val="26"/>
+        </w:rPr>
+      </w:pPr>
+      <w:r>
+        <w:rPr>
+          <w:rFonts w:ascii="Times New Roman" w:hAnsi="Times New Roman" w:cs="Times New Roman"/>
+          <w:sz w:val="26"/>
+          <w:szCs w:val="26"/>
+        </w:rPr>
+        <w:t xml:space="preserve">Categorização de Kano </w:t>
+      </w:r>
+      <w:r>
+        <w:rPr>
+          <w:rFonts w:ascii="Times New Roman" w:hAnsi="Times New Roman" w:cs="Times New Roman"/>
+          <w:sz w:val="26"/>
+          <w:szCs w:val="26"/>
+        </w:rPr>
+        <w:t xml:space="preserve">– </w:t>
+      </w:r>
+      <w:r>
+        <w:rPr>
+          <w:rFonts w:ascii="Times New Roman" w:hAnsi="Times New Roman" w:cs="Times New Roman"/>
+          <w:sz w:val="26"/>
+          <w:szCs w:val="26"/>
+        </w:rPr>
+        <w:t xml:space="preserve">Consciente </w:t>
+      </w:r>
+    </w:p>
+    <w:p>
+      <w:pPr>
+        <w:rPr>
+          <w:rFonts w:ascii="Times New Roman" w:hAnsi="Times New Roman" w:cs="Times New Roman"/>
+          <w:sz w:val="26"/>
+          <w:szCs w:val="26"/>
+        </w:rPr>
+      </w:pPr>
+      <w:r>
+        <w:rPr>
+          <w:rFonts w:ascii="Times New Roman" w:hAnsi="Times New Roman" w:cs="Times New Roman"/>
+          <w:sz w:val="26"/>
+          <w:szCs w:val="26"/>
+        </w:rPr>
+        <w:t>Responsabilidade</w:t>
+      </w:r>
+      <w:r>
+        <w:rPr>
+          <w:rFonts w:ascii="Times New Roman" w:hAnsi="Times New Roman" w:cs="Times New Roman"/>
+          <w:sz w:val="26"/>
+          <w:szCs w:val="26"/>
+        </w:rPr>
+        <w:t xml:space="preserve"> – Juliana Moniz</w:t>
+      </w:r>
+    </w:p>
+    <w:p>
+      <w:pPr>
+        <w:rPr>
+          <w:rFonts w:ascii="Times New Roman" w:hAnsi="Times New Roman" w:cs="Times New Roman"/>
+          <w:sz w:val="26"/>
+          <w:szCs w:val="26"/>
+        </w:rPr>
+      </w:pPr>
+      <w:r>
+        <w:rPr>
+          <w:rFonts w:ascii="Times New Roman" w:hAnsi="Times New Roman" w:cs="Times New Roman"/>
+          <w:sz w:val="26"/>
+          <w:szCs w:val="26"/>
+        </w:rPr>
+        <w:t xml:space="preserve">Fonte </w:t>
+      </w:r>
+      <w:r>
+        <w:rPr>
+          <w:rFonts w:ascii="Times New Roman" w:hAnsi="Times New Roman" w:cs="Times New Roman"/>
+          <w:sz w:val="26"/>
+          <w:szCs w:val="26"/>
+        </w:rPr>
+        <w:t>– Lorena Zambaldi</w:t>
+      </w:r>
+    </w:p>
+    <w:p>
+      <w:pPr>
+        <w:rPr>
+          <w:rFonts w:ascii="Times New Roman" w:hAnsi="Times New Roman" w:cs="Times New Roman"/>
+          <w:sz w:val="26"/>
+          <w:szCs w:val="26"/>
+        </w:rPr>
+      </w:pPr>
+      <w:r>
+        <w:rPr>
+          <w:rFonts w:ascii="Times New Roman" w:hAnsi="Times New Roman" w:cs="Times New Roman"/>
+          <w:sz w:val="26"/>
+          <w:szCs w:val="26"/>
+        </w:rPr>
+        <w:t xml:space="preserve">Autor </w:t>
+      </w:r>
+      <w:r>
+        <w:rPr>
+          <w:rFonts w:ascii="Times New Roman" w:hAnsi="Times New Roman" w:cs="Times New Roman"/>
+          <w:sz w:val="26"/>
+          <w:szCs w:val="26"/>
+        </w:rPr>
+        <w:t xml:space="preserve">– Juliana Moniz </w:t>
+      </w:r>
+    </w:p>
+    <w:p>
+      <w:pPr>
+        <w:rPr>
+          <w:rFonts w:ascii="Times New Roman" w:hAnsi="Times New Roman" w:cs="Times New Roman"/>
+          <w:sz w:val="26"/>
+          <w:szCs w:val="26"/>
+        </w:rPr>
+      </w:pPr>
+    </w:p>
+    <w:p>
+      <w:pPr>
+        <w:rPr>
+          <w:rFonts w:ascii="Times New Roman" w:hAnsi="Times New Roman" w:cs="Times New Roman"/>
+          <w:sz w:val="26"/>
+          <w:szCs w:val="26"/>
+        </w:rPr>
+      </w:pPr>
+      <w:r>
+        <w:rPr>
+          <w:rFonts w:ascii="Times New Roman" w:hAnsi="Times New Roman" w:cs="Times New Roman"/>
+          <w:sz w:val="26"/>
+          <w:szCs w:val="26"/>
+        </w:rPr>
+        <w:t xml:space="preserve">Identificador – </w:t>
+      </w:r>
+      <w:r>
+        <w:rPr>
+          <w:rFonts w:ascii="Times New Roman" w:hAnsi="Times New Roman" w:cs="Times New Roman"/>
+          <w:sz w:val="26"/>
+          <w:szCs w:val="26"/>
+        </w:rPr>
+        <w:t>R5</w:t>
+      </w:r>
+    </w:p>
+    <w:p>
+      <w:pPr>
+        <w:rPr>
+          <w:rFonts w:ascii="Times New Roman" w:hAnsi="Times New Roman" w:cs="Times New Roman"/>
+          <w:sz w:val="24"/>
+          <w:szCs w:val="24"/>
+        </w:rPr>
+      </w:pPr>
+      <w:r>
+        <w:rPr>
+          <w:rFonts w:ascii="Times New Roman" w:hAnsi="Times New Roman" w:cs="Times New Roman"/>
+          <w:sz w:val="26"/>
+          <w:szCs w:val="26"/>
+        </w:rPr>
+        <w:t>Nome</w:t>
+      </w:r>
+      <w:r>
+        <w:rPr>
+          <w:rFonts w:ascii="Times New Roman" w:hAnsi="Times New Roman" w:cs="Times New Roman"/>
+          <w:sz w:val="26"/>
+          <w:szCs w:val="26"/>
+        </w:rPr>
+        <w:t xml:space="preserve"> –</w:t>
+      </w:r>
+      <w:r>
+        <w:rPr>
+          <w:rFonts w:ascii="Times New Roman" w:hAnsi="Times New Roman" w:cs="Times New Roman"/>
+          <w:sz w:val="24"/>
+          <w:szCs w:val="24"/>
+        </w:rPr>
+        <w:t xml:space="preserve"> </w:t>
+      </w:r>
+      <w:r>
+        <w:rPr>
+          <w:rFonts w:ascii="Times New Roman" w:hAnsi="Times New Roman" w:cs="Times New Roman"/>
+          <w:sz w:val="24"/>
+          <w:szCs w:val="24"/>
+        </w:rPr>
+        <w:t>Informação sobre o IMC atual</w:t>
+      </w:r>
+    </w:p>
+    <w:p>
+      <w:pPr>
+        <w:jc w:val="both"/>
+        <w:rPr>
+          <w:rFonts w:ascii="Times New Roman" w:hAnsi="Times New Roman" w:cs="Times New Roman"/>
+          <w:sz w:val="24"/>
+          <w:szCs w:val="24"/>
+        </w:rPr>
+      </w:pPr>
+      <w:r>
+        <w:rPr>
+          <w:rFonts w:ascii="Times New Roman" w:hAnsi="Times New Roman" w:cs="Times New Roman"/>
+          <w:sz w:val="26"/>
+          <w:szCs w:val="26"/>
+        </w:rPr>
+        <w:t xml:space="preserve">Descrição - </w:t>
+      </w:r>
+      <w:r>
+        <w:rPr>
+          <w:rFonts w:ascii="Times New Roman" w:hAnsi="Times New Roman" w:cs="Times New Roman"/>
+          <w:sz w:val="24"/>
+          <w:szCs w:val="24"/>
+        </w:rPr>
+        <w:t>Diante da classificação o sistema deve fornecer recomendações para o usuário.</w:t>
+      </w:r>
+    </w:p>
+    <w:p>
+      <w:pPr>
+        <w:rPr>
+          <w:rFonts w:ascii="Times New Roman" w:hAnsi="Times New Roman" w:cs="Times New Roman"/>
+          <w:sz w:val="26"/>
+          <w:szCs w:val="26"/>
+        </w:rPr>
+      </w:pPr>
+      <w:r>
+        <w:rPr>
+          <w:rFonts w:ascii="Times New Roman" w:hAnsi="Times New Roman" w:cs="Times New Roman"/>
+          <w:sz w:val="26"/>
+          <w:szCs w:val="26"/>
+        </w:rPr>
+        <w:t xml:space="preserve">Categorização de Kano </w:t>
+      </w:r>
+      <w:r>
+        <w:rPr>
+          <w:rFonts w:ascii="Times New Roman" w:hAnsi="Times New Roman" w:cs="Times New Roman"/>
+          <w:sz w:val="26"/>
+          <w:szCs w:val="26"/>
+        </w:rPr>
+        <w:t xml:space="preserve">– </w:t>
+      </w:r>
+      <w:r>
+        <w:rPr>
+          <w:rFonts w:ascii="Times New Roman" w:hAnsi="Times New Roman" w:cs="Times New Roman"/>
+          <w:sz w:val="26"/>
+          <w:szCs w:val="26"/>
+        </w:rPr>
+        <w:t xml:space="preserve">Inconscientes </w:t>
+      </w:r>
+    </w:p>
+    <w:p>
+      <w:pPr>
+        <w:rPr>
+          <w:rFonts w:ascii="Times New Roman" w:hAnsi="Times New Roman" w:cs="Times New Roman"/>
+          <w:sz w:val="26"/>
+          <w:szCs w:val="26"/>
+        </w:rPr>
+      </w:pPr>
+      <w:r>
+        <w:rPr>
+          <w:rFonts w:ascii="Times New Roman" w:hAnsi="Times New Roman" w:cs="Times New Roman"/>
+          <w:sz w:val="26"/>
+          <w:szCs w:val="26"/>
+        </w:rPr>
+        <w:t>Responsabilidade</w:t>
+      </w:r>
+      <w:r>
+        <w:rPr>
+          <w:rFonts w:ascii="Times New Roman" w:hAnsi="Times New Roman" w:cs="Times New Roman"/>
+          <w:sz w:val="26"/>
+          <w:szCs w:val="26"/>
+        </w:rPr>
+        <w:t xml:space="preserve"> – Juliana Moniz</w:t>
+      </w:r>
+    </w:p>
+    <w:p>
+      <w:pPr>
+        <w:rPr>
+          <w:rFonts w:ascii="Times New Roman" w:hAnsi="Times New Roman" w:cs="Times New Roman"/>
+          <w:sz w:val="26"/>
+          <w:szCs w:val="26"/>
+        </w:rPr>
+      </w:pPr>
+      <w:r>
+        <w:rPr>
+          <w:rFonts w:ascii="Times New Roman" w:hAnsi="Times New Roman" w:cs="Times New Roman"/>
+          <w:sz w:val="26"/>
+          <w:szCs w:val="26"/>
+        </w:rPr>
+        <w:t xml:space="preserve">Fonte </w:t>
+      </w:r>
+      <w:r>
+        <w:rPr>
+          <w:rFonts w:ascii="Times New Roman" w:hAnsi="Times New Roman" w:cs="Times New Roman"/>
+          <w:sz w:val="26"/>
+          <w:szCs w:val="26"/>
+        </w:rPr>
+        <w:t>– Lorena Zambaldi</w:t>
+      </w:r>
+    </w:p>
+    <w:p>
+      <w:pPr>
+        <w:rPr>
+          <w:rFonts w:ascii="Times New Roman" w:hAnsi="Times New Roman" w:cs="Times New Roman"/>
+          <w:sz w:val="26"/>
+          <w:szCs w:val="26"/>
+        </w:rPr>
+      </w:pPr>
+      <w:r>
+        <w:rPr>
+          <w:rFonts w:ascii="Times New Roman" w:hAnsi="Times New Roman" w:cs="Times New Roman"/>
+          <w:sz w:val="26"/>
+          <w:szCs w:val="26"/>
+        </w:rPr>
+        <w:t xml:space="preserve">Autor </w:t>
+      </w:r>
+      <w:r>
+        <w:rPr>
+          <w:rFonts w:ascii="Times New Roman" w:hAnsi="Times New Roman" w:cs="Times New Roman"/>
+          <w:sz w:val="26"/>
+          <w:szCs w:val="26"/>
+        </w:rPr>
+        <w:t xml:space="preserve">– Juliana Moniz </w:t>
+      </w:r>
+    </w:p>
+    <w:p>
+      <w:pPr>
+        <w:rPr>
+          <w:rFonts w:ascii="Times New Roman" w:hAnsi="Times New Roman" w:cs="Times New Roman"/>
+          <w:sz w:val="26"/>
+          <w:szCs w:val="26"/>
+        </w:rPr>
+      </w:pPr>
+    </w:p>
+    <w:p>
+      <w:pPr>
+        <w:rPr>
+          <w:rFonts w:ascii="Times New Roman" w:hAnsi="Times New Roman" w:cs="Times New Roman"/>
+          <w:sz w:val="26"/>
+          <w:szCs w:val="26"/>
+        </w:rPr>
+      </w:pPr>
+      <w:r>
+        <w:rPr>
+          <w:rFonts w:ascii="Times New Roman" w:hAnsi="Times New Roman" w:cs="Times New Roman"/>
+          <w:sz w:val="26"/>
+          <w:szCs w:val="26"/>
+        </w:rPr>
+        <w:t xml:space="preserve">Identificador – </w:t>
+      </w:r>
+      <w:r>
+        <w:rPr>
+          <w:rFonts w:ascii="Times New Roman" w:hAnsi="Times New Roman" w:cs="Times New Roman"/>
+          <w:sz w:val="26"/>
+          <w:szCs w:val="26"/>
+        </w:rPr>
+        <w:t>R6</w:t>
+      </w:r>
+    </w:p>
+    <w:p>
+      <w:pPr>
+        <w:rPr>
+          <w:rFonts w:ascii="Times New Roman" w:hAnsi="Times New Roman" w:cs="Times New Roman"/>
+          <w:sz w:val="24"/>
+          <w:szCs w:val="24"/>
+        </w:rPr>
+      </w:pPr>
+      <w:r>
+        <w:rPr>
+          <w:rFonts w:ascii="Times New Roman" w:hAnsi="Times New Roman" w:cs="Times New Roman"/>
+          <w:sz w:val="26"/>
+          <w:szCs w:val="26"/>
+        </w:rPr>
+        <w:t>Nome</w:t>
+      </w:r>
+      <w:r>
+        <w:rPr>
+          <w:rFonts w:ascii="Times New Roman" w:hAnsi="Times New Roman" w:cs="Times New Roman"/>
+          <w:sz w:val="26"/>
+          <w:szCs w:val="26"/>
+        </w:rPr>
+        <w:t xml:space="preserve"> –</w:t>
+      </w:r>
+      <w:r>
+        <w:rPr>
+          <w:rFonts w:ascii="Times New Roman" w:hAnsi="Times New Roman" w:cs="Times New Roman"/>
+          <w:sz w:val="24"/>
+          <w:szCs w:val="24"/>
+        </w:rPr>
+        <w:t xml:space="preserve"> </w:t>
+      </w:r>
+      <w:r>
+        <w:rPr>
+          <w:rFonts w:ascii="Times New Roman" w:hAnsi="Times New Roman" w:cs="Times New Roman"/>
+          <w:sz w:val="24"/>
+          <w:szCs w:val="24"/>
+        </w:rPr>
+        <w:t>Classificação de Obesidade</w:t>
+      </w:r>
+    </w:p>
+    <w:p>
+      <w:pPr>
+        <w:jc w:val="both"/>
+        <w:rPr>
+          <w:rFonts w:ascii="Times New Roman" w:hAnsi="Times New Roman" w:cs="Times New Roman"/>
+          <w:sz w:val="24"/>
+          <w:szCs w:val="24"/>
+        </w:rPr>
+      </w:pPr>
+      <w:r>
+        <w:rPr>
+          <w:rFonts w:ascii="Times New Roman" w:hAnsi="Times New Roman" w:cs="Times New Roman"/>
+          <w:sz w:val="26"/>
+          <w:szCs w:val="26"/>
+        </w:rPr>
+        <w:t xml:space="preserve">Descrição- </w:t>
+      </w:r>
+      <w:r>
+        <w:rPr>
+          <w:rFonts w:ascii="Times New Roman" w:hAnsi="Times New Roman" w:cs="Times New Roman"/>
+          <w:sz w:val="24"/>
+          <w:szCs w:val="24"/>
+        </w:rPr>
+        <w:t xml:space="preserve">Quando o resultado do cálculo do IMC tiver a classificação de obesidade, o sistema deve classificar essa obesidade em três níveis, obesidade nível 1, 2 e 3 e emitir um alerta dos riscos decorrentes de cada nível. </w:t>
+      </w:r>
+    </w:p>
+    <w:p>
+      <w:pPr>
+        <w:rPr>
+          <w:rFonts w:ascii="Times New Roman" w:hAnsi="Times New Roman" w:cs="Times New Roman"/>
+          <w:sz w:val="26"/>
+          <w:szCs w:val="26"/>
+        </w:rPr>
+      </w:pPr>
+      <w:r>
+        <w:rPr>
+          <w:rFonts w:ascii="Times New Roman" w:hAnsi="Times New Roman" w:cs="Times New Roman"/>
+          <w:sz w:val="26"/>
+          <w:szCs w:val="26"/>
+        </w:rPr>
+        <w:t xml:space="preserve">Categorização de Kano </w:t>
+      </w:r>
+      <w:r>
+        <w:rPr>
+          <w:rFonts w:ascii="Times New Roman" w:hAnsi="Times New Roman" w:cs="Times New Roman"/>
+          <w:sz w:val="26"/>
+          <w:szCs w:val="26"/>
+        </w:rPr>
+        <w:t xml:space="preserve">– Inconscientes </w:t>
+      </w:r>
+    </w:p>
+    <w:p>
+      <w:pPr>
+        <w:rPr>
+          <w:rFonts w:ascii="Times New Roman" w:hAnsi="Times New Roman" w:cs="Times New Roman"/>
+          <w:sz w:val="26"/>
+          <w:szCs w:val="26"/>
+        </w:rPr>
+      </w:pPr>
+      <w:r>
+        <w:rPr>
+          <w:rFonts w:ascii="Times New Roman" w:hAnsi="Times New Roman" w:cs="Times New Roman"/>
+          <w:sz w:val="26"/>
+          <w:szCs w:val="26"/>
+        </w:rPr>
+        <w:t>Responsabilidade</w:t>
+      </w:r>
+      <w:r>
+        <w:rPr>
+          <w:rFonts w:ascii="Times New Roman" w:hAnsi="Times New Roman" w:cs="Times New Roman"/>
+          <w:sz w:val="26"/>
+          <w:szCs w:val="26"/>
+        </w:rPr>
+        <w:t xml:space="preserve"> – Juliana Moniz</w:t>
+      </w:r>
+    </w:p>
+    <w:p>
+      <w:pPr>
+        <w:rPr>
+          <w:rFonts w:ascii="Times New Roman" w:hAnsi="Times New Roman" w:cs="Times New Roman"/>
+          <w:sz w:val="26"/>
+          <w:szCs w:val="26"/>
+        </w:rPr>
+      </w:pPr>
+      <w:r>
+        <w:rPr>
+          <w:rFonts w:ascii="Times New Roman" w:hAnsi="Times New Roman" w:cs="Times New Roman"/>
+          <w:sz w:val="26"/>
+          <w:szCs w:val="26"/>
+        </w:rPr>
         <w:lastRenderedPageBreak/>
-        <w:t xml:space="preserve">Fonte </w:t>
-      </w:r>
-      <w:r>
-        <w:rPr>
-          <w:rFonts w:ascii="Times New Roman" w:hAnsi="Times New Roman" w:cs="Times New Roman"/>
-          <w:sz w:val="26"/>
-          <w:szCs w:val="26"/>
-        </w:rPr>
-        <w:t>– Lorena Zambaldi</w:t>
-      </w:r>
-    </w:p>
-    <w:p>
-      <w:pPr>
-        <w:rPr>
-          <w:rFonts w:ascii="Times New Roman" w:hAnsi="Times New Roman" w:cs="Times New Roman"/>
-          <w:sz w:val="26"/>
-          <w:szCs w:val="26"/>
-        </w:rPr>
-      </w:pPr>
-      <w:r>
-        <w:rPr>
-          <w:rFonts w:ascii="Times New Roman" w:hAnsi="Times New Roman" w:cs="Times New Roman"/>
-          <w:sz w:val="26"/>
-          <w:szCs w:val="26"/>
-        </w:rPr>
-        <w:t xml:space="preserve">Autor </w:t>
-      </w:r>
-      <w:r>
-        <w:rPr>
-          <w:rFonts w:ascii="Times New Roman" w:hAnsi="Times New Roman" w:cs="Times New Roman"/>
-          <w:sz w:val="26"/>
-          <w:szCs w:val="26"/>
-        </w:rPr>
-        <w:t xml:space="preserve">– Juliana Moniz </w:t>
-      </w:r>
-    </w:p>
-    <w:p>
-      <w:pPr>
-        <w:jc w:val="both"/>
-        <w:rPr>
-          <w:rFonts w:ascii="Times New Roman" w:hAnsi="Times New Roman" w:cs="Times New Roman"/>
-          <w:sz w:val="24"/>
-          <w:szCs w:val="24"/>
-        </w:rPr>
-      </w:pPr>
-    </w:p>
-    <w:p>
-      <w:pPr>
-        <w:rPr>
-          <w:rFonts w:ascii="Times New Roman" w:hAnsi="Times New Roman" w:cs="Times New Roman"/>
-          <w:sz w:val="26"/>
-          <w:szCs w:val="26"/>
-        </w:rPr>
-      </w:pPr>
-      <w:r>
-        <w:rPr>
-          <w:rFonts w:ascii="Times New Roman" w:hAnsi="Times New Roman" w:cs="Times New Roman"/>
-          <w:sz w:val="26"/>
-          <w:szCs w:val="26"/>
-        </w:rPr>
-        <w:t xml:space="preserve">Identificador – </w:t>
-      </w:r>
-      <w:r>
-        <w:rPr>
-          <w:rFonts w:ascii="Times New Roman" w:hAnsi="Times New Roman" w:cs="Times New Roman"/>
-          <w:sz w:val="26"/>
-          <w:szCs w:val="26"/>
-        </w:rPr>
-        <w:t>R4</w:t>
-      </w:r>
-    </w:p>
-    <w:p>
-      <w:pPr>
-        <w:rPr>
-          <w:rFonts w:ascii="Times New Roman" w:hAnsi="Times New Roman" w:cs="Times New Roman"/>
-          <w:sz w:val="24"/>
-          <w:szCs w:val="24"/>
-        </w:rPr>
-      </w:pPr>
-      <w:r>
-        <w:rPr>
-          <w:rFonts w:ascii="Times New Roman" w:hAnsi="Times New Roman" w:cs="Times New Roman"/>
-          <w:sz w:val="26"/>
-          <w:szCs w:val="26"/>
-        </w:rPr>
-        <w:t>Nome</w:t>
-      </w:r>
-      <w:r>
-        <w:rPr>
-          <w:rFonts w:ascii="Times New Roman" w:hAnsi="Times New Roman" w:cs="Times New Roman"/>
-          <w:sz w:val="26"/>
-          <w:szCs w:val="26"/>
-        </w:rPr>
-        <w:t xml:space="preserve"> –</w:t>
-      </w:r>
-      <w:r>
-        <w:rPr>
-          <w:rFonts w:ascii="Times New Roman" w:hAnsi="Times New Roman" w:cs="Times New Roman"/>
-          <w:sz w:val="24"/>
-          <w:szCs w:val="24"/>
-        </w:rPr>
-        <w:t xml:space="preserve"> </w:t>
-      </w:r>
-      <w:r>
-        <w:rPr>
-          <w:rFonts w:ascii="Times New Roman" w:hAnsi="Times New Roman" w:cs="Times New Roman"/>
-          <w:sz w:val="24"/>
-          <w:szCs w:val="24"/>
-        </w:rPr>
-        <w:t>Classificação do IMC</w:t>
-      </w:r>
-    </w:p>
-    <w:p>
-      <w:pPr>
-        <w:jc w:val="both"/>
-        <w:rPr>
-          <w:rFonts w:ascii="Times New Roman" w:hAnsi="Times New Roman" w:cs="Times New Roman"/>
-          <w:sz w:val="24"/>
-          <w:szCs w:val="24"/>
-        </w:rPr>
-      </w:pPr>
-      <w:r>
-        <w:rPr>
-          <w:rFonts w:ascii="Times New Roman" w:hAnsi="Times New Roman" w:cs="Times New Roman"/>
-          <w:sz w:val="26"/>
-          <w:szCs w:val="26"/>
-        </w:rPr>
-        <w:t xml:space="preserve">Descrição - </w:t>
-      </w:r>
-      <w:r>
-        <w:rPr>
-          <w:rFonts w:ascii="Times New Roman" w:hAnsi="Times New Roman" w:cs="Times New Roman"/>
-          <w:sz w:val="24"/>
-          <w:szCs w:val="24"/>
-        </w:rPr>
-        <w:t>O sistema devera interpretar o resultado obtido do cálculo do IMC e classifica-lo em a abaixo do peso, peso normal, peso acima e obesidade.</w:t>
-      </w:r>
-    </w:p>
-    <w:p>
-      <w:pPr>
-        <w:rPr>
-          <w:rFonts w:ascii="Times New Roman" w:hAnsi="Times New Roman" w:cs="Times New Roman"/>
-          <w:sz w:val="26"/>
-          <w:szCs w:val="26"/>
-        </w:rPr>
-      </w:pPr>
-      <w:r>
-        <w:rPr>
-          <w:rFonts w:ascii="Times New Roman" w:hAnsi="Times New Roman" w:cs="Times New Roman"/>
-          <w:sz w:val="26"/>
-          <w:szCs w:val="26"/>
-        </w:rPr>
-        <w:t xml:space="preserve">Categorização de Kano </w:t>
-      </w:r>
-      <w:r>
-        <w:rPr>
-          <w:rFonts w:ascii="Times New Roman" w:hAnsi="Times New Roman" w:cs="Times New Roman"/>
-          <w:sz w:val="26"/>
-          <w:szCs w:val="26"/>
-        </w:rPr>
-        <w:t xml:space="preserve">– </w:t>
-      </w:r>
-      <w:r>
-        <w:rPr>
-          <w:rFonts w:ascii="Times New Roman" w:hAnsi="Times New Roman" w:cs="Times New Roman"/>
-          <w:sz w:val="26"/>
-          <w:szCs w:val="26"/>
-        </w:rPr>
-        <w:t xml:space="preserve">Consciente </w:t>
-      </w:r>
-    </w:p>
-    <w:p>
-      <w:pPr>
-        <w:rPr>
-          <w:rFonts w:ascii="Times New Roman" w:hAnsi="Times New Roman" w:cs="Times New Roman"/>
-          <w:sz w:val="26"/>
-          <w:szCs w:val="26"/>
-        </w:rPr>
-      </w:pPr>
-      <w:r>
-        <w:rPr>
-          <w:rFonts w:ascii="Times New Roman" w:hAnsi="Times New Roman" w:cs="Times New Roman"/>
-          <w:sz w:val="26"/>
-          <w:szCs w:val="26"/>
-        </w:rPr>
-        <w:t>Responsabilidade</w:t>
-      </w:r>
-      <w:r>
-        <w:rPr>
-          <w:rFonts w:ascii="Times New Roman" w:hAnsi="Times New Roman" w:cs="Times New Roman"/>
-          <w:sz w:val="26"/>
-          <w:szCs w:val="26"/>
-        </w:rPr>
-        <w:t xml:space="preserve"> – Juliana Moniz</w:t>
-      </w:r>
-    </w:p>
-    <w:p>
-      <w:pPr>
-        <w:rPr>
-          <w:rFonts w:ascii="Times New Roman" w:hAnsi="Times New Roman" w:cs="Times New Roman"/>
-          <w:sz w:val="26"/>
-          <w:szCs w:val="26"/>
-        </w:rPr>
-      </w:pPr>
-      <w:r>
-        <w:rPr>
-          <w:rFonts w:ascii="Times New Roman" w:hAnsi="Times New Roman" w:cs="Times New Roman"/>
-          <w:sz w:val="26"/>
-          <w:szCs w:val="26"/>
-        </w:rPr>
-        <w:t xml:space="preserve">Fonte </w:t>
-      </w:r>
-      <w:r>
-        <w:rPr>
-          <w:rFonts w:ascii="Times New Roman" w:hAnsi="Times New Roman" w:cs="Times New Roman"/>
-          <w:sz w:val="26"/>
-          <w:szCs w:val="26"/>
-        </w:rPr>
-        <w:t>– Lorena Zambaldi</w:t>
-      </w:r>
-    </w:p>
-    <w:p>
-      <w:pPr>
-        <w:rPr>
-          <w:rFonts w:ascii="Times New Roman" w:hAnsi="Times New Roman" w:cs="Times New Roman"/>
-          <w:sz w:val="26"/>
-          <w:szCs w:val="26"/>
-        </w:rPr>
-      </w:pPr>
-      <w:r>
-        <w:rPr>
-          <w:rFonts w:ascii="Times New Roman" w:hAnsi="Times New Roman" w:cs="Times New Roman"/>
-          <w:sz w:val="26"/>
-          <w:szCs w:val="26"/>
-        </w:rPr>
-        <w:t xml:space="preserve">Autor </w:t>
-      </w:r>
-      <w:r>
-        <w:rPr>
-          <w:rFonts w:ascii="Times New Roman" w:hAnsi="Times New Roman" w:cs="Times New Roman"/>
-          <w:sz w:val="26"/>
-          <w:szCs w:val="26"/>
-        </w:rPr>
-        <w:t xml:space="preserve">– Juliana Moniz </w:t>
-      </w:r>
-    </w:p>
-    <w:p>
-      <w:pPr>
-        <w:rPr>
-          <w:rFonts w:ascii="Times New Roman" w:hAnsi="Times New Roman" w:cs="Times New Roman"/>
-          <w:sz w:val="26"/>
-          <w:szCs w:val="26"/>
-        </w:rPr>
-      </w:pPr>
-    </w:p>
-    <w:p>
-      <w:pPr>
-        <w:rPr>
-          <w:rFonts w:ascii="Times New Roman" w:hAnsi="Times New Roman" w:cs="Times New Roman"/>
-          <w:sz w:val="26"/>
-          <w:szCs w:val="26"/>
-        </w:rPr>
-      </w:pPr>
-      <w:r>
-        <w:rPr>
-          <w:rFonts w:ascii="Times New Roman" w:hAnsi="Times New Roman" w:cs="Times New Roman"/>
-          <w:sz w:val="26"/>
-          <w:szCs w:val="26"/>
-        </w:rPr>
-        <w:t xml:space="preserve">Identificador – </w:t>
-      </w:r>
-      <w:r>
-        <w:rPr>
-          <w:rFonts w:ascii="Times New Roman" w:hAnsi="Times New Roman" w:cs="Times New Roman"/>
-          <w:sz w:val="26"/>
-          <w:szCs w:val="26"/>
-        </w:rPr>
-        <w:t>R5</w:t>
-      </w:r>
-    </w:p>
-    <w:p>
-      <w:pPr>
-        <w:rPr>
-          <w:rFonts w:ascii="Times New Roman" w:hAnsi="Times New Roman" w:cs="Times New Roman"/>
-          <w:sz w:val="24"/>
-          <w:szCs w:val="24"/>
-        </w:rPr>
-      </w:pPr>
-      <w:r>
-        <w:rPr>
-          <w:rFonts w:ascii="Times New Roman" w:hAnsi="Times New Roman" w:cs="Times New Roman"/>
-          <w:sz w:val="26"/>
-          <w:szCs w:val="26"/>
-        </w:rPr>
-        <w:t>Nome</w:t>
-      </w:r>
-      <w:r>
-        <w:rPr>
-          <w:rFonts w:ascii="Times New Roman" w:hAnsi="Times New Roman" w:cs="Times New Roman"/>
-          <w:sz w:val="26"/>
-          <w:szCs w:val="26"/>
-        </w:rPr>
-        <w:t xml:space="preserve"> –</w:t>
-      </w:r>
-      <w:r>
-        <w:rPr>
-          <w:rFonts w:ascii="Times New Roman" w:hAnsi="Times New Roman" w:cs="Times New Roman"/>
-          <w:sz w:val="24"/>
-          <w:szCs w:val="24"/>
-        </w:rPr>
-        <w:t xml:space="preserve"> </w:t>
-      </w:r>
-      <w:r>
-        <w:rPr>
-          <w:rFonts w:ascii="Times New Roman" w:hAnsi="Times New Roman" w:cs="Times New Roman"/>
-          <w:sz w:val="24"/>
-          <w:szCs w:val="24"/>
-        </w:rPr>
-        <w:t>Informação sobre o IMC atual</w:t>
-      </w:r>
-    </w:p>
-    <w:p>
-      <w:pPr>
-        <w:jc w:val="both"/>
-        <w:rPr>
-          <w:rFonts w:ascii="Times New Roman" w:hAnsi="Times New Roman" w:cs="Times New Roman"/>
-          <w:sz w:val="24"/>
-          <w:szCs w:val="24"/>
-        </w:rPr>
-      </w:pPr>
-      <w:r>
-        <w:rPr>
-          <w:rFonts w:ascii="Times New Roman" w:hAnsi="Times New Roman" w:cs="Times New Roman"/>
-          <w:sz w:val="26"/>
-          <w:szCs w:val="26"/>
-        </w:rPr>
-        <w:t xml:space="preserve">Descrição - </w:t>
-      </w:r>
-      <w:r>
-        <w:rPr>
-          <w:rFonts w:ascii="Times New Roman" w:hAnsi="Times New Roman" w:cs="Times New Roman"/>
-          <w:sz w:val="24"/>
-          <w:szCs w:val="24"/>
-        </w:rPr>
-        <w:t>Diante da classificação o sistema deve fornecer recomendações para o usuário.</w:t>
-      </w:r>
-    </w:p>
-    <w:p>
-      <w:pPr>
-        <w:rPr>
-          <w:rFonts w:ascii="Times New Roman" w:hAnsi="Times New Roman" w:cs="Times New Roman"/>
-          <w:sz w:val="26"/>
-          <w:szCs w:val="26"/>
-        </w:rPr>
-      </w:pPr>
-      <w:r>
-        <w:rPr>
-          <w:rFonts w:ascii="Times New Roman" w:hAnsi="Times New Roman" w:cs="Times New Roman"/>
-          <w:sz w:val="26"/>
-          <w:szCs w:val="26"/>
-        </w:rPr>
-        <w:t xml:space="preserve">Categorização de Kano </w:t>
-      </w:r>
-      <w:r>
-        <w:rPr>
-          <w:rFonts w:ascii="Times New Roman" w:hAnsi="Times New Roman" w:cs="Times New Roman"/>
-          <w:sz w:val="26"/>
-          <w:szCs w:val="26"/>
-        </w:rPr>
-        <w:t xml:space="preserve">– </w:t>
-      </w:r>
-      <w:r>
-        <w:rPr>
-          <w:rFonts w:ascii="Times New Roman" w:hAnsi="Times New Roman" w:cs="Times New Roman"/>
-          <w:sz w:val="26"/>
-          <w:szCs w:val="26"/>
-        </w:rPr>
-        <w:t xml:space="preserve">Inconscientes </w:t>
-      </w:r>
-    </w:p>
-    <w:p>
-      <w:pPr>
-        <w:rPr>
-          <w:rFonts w:ascii="Times New Roman" w:hAnsi="Times New Roman" w:cs="Times New Roman"/>
-          <w:sz w:val="26"/>
-          <w:szCs w:val="26"/>
-        </w:rPr>
-      </w:pPr>
-      <w:r>
-        <w:rPr>
-          <w:rFonts w:ascii="Times New Roman" w:hAnsi="Times New Roman" w:cs="Times New Roman"/>
-          <w:sz w:val="26"/>
-          <w:szCs w:val="26"/>
-        </w:rPr>
-        <w:t>Responsabilidade</w:t>
-      </w:r>
-      <w:r>
-        <w:rPr>
-          <w:rFonts w:ascii="Times New Roman" w:hAnsi="Times New Roman" w:cs="Times New Roman"/>
-          <w:sz w:val="26"/>
-          <w:szCs w:val="26"/>
-        </w:rPr>
-        <w:t xml:space="preserve"> – Juliana Moniz</w:t>
-      </w:r>
-    </w:p>
-    <w:p>
-      <w:pPr>
-        <w:rPr>
-          <w:rFonts w:ascii="Times New Roman" w:hAnsi="Times New Roman" w:cs="Times New Roman"/>
-          <w:sz w:val="26"/>
-          <w:szCs w:val="26"/>
-        </w:rPr>
-      </w:pPr>
-      <w:r>
-        <w:rPr>
-          <w:rFonts w:ascii="Times New Roman" w:hAnsi="Times New Roman" w:cs="Times New Roman"/>
-          <w:sz w:val="26"/>
-          <w:szCs w:val="26"/>
-        </w:rPr>
-        <w:t xml:space="preserve">Fonte </w:t>
-      </w:r>
-      <w:r>
-        <w:rPr>
-          <w:rFonts w:ascii="Times New Roman" w:hAnsi="Times New Roman" w:cs="Times New Roman"/>
-          <w:sz w:val="26"/>
-          <w:szCs w:val="26"/>
-        </w:rPr>
-        <w:t>– Lorena Zambaldi</w:t>
-      </w:r>
-    </w:p>
-    <w:p>
-      <w:pPr>
-        <w:rPr>
-          <w:rFonts w:ascii="Times New Roman" w:hAnsi="Times New Roman" w:cs="Times New Roman"/>
-          <w:sz w:val="26"/>
-          <w:szCs w:val="26"/>
-        </w:rPr>
-      </w:pPr>
-      <w:r>
-        <w:rPr>
-          <w:rFonts w:ascii="Times New Roman" w:hAnsi="Times New Roman" w:cs="Times New Roman"/>
-          <w:sz w:val="26"/>
-          <w:szCs w:val="26"/>
-        </w:rPr>
-        <w:t xml:space="preserve">Autor </w:t>
-      </w:r>
-      <w:r>
-        <w:rPr>
-          <w:rFonts w:ascii="Times New Roman" w:hAnsi="Times New Roman" w:cs="Times New Roman"/>
-          <w:sz w:val="26"/>
-          <w:szCs w:val="26"/>
-        </w:rPr>
-        <w:t xml:space="preserve">– Juliana Moniz </w:t>
-      </w:r>
-    </w:p>
-    <w:p>
-      <w:pPr>
-        <w:rPr>
-          <w:rFonts w:ascii="Times New Roman" w:hAnsi="Times New Roman" w:cs="Times New Roman"/>
-          <w:sz w:val="26"/>
-          <w:szCs w:val="26"/>
-        </w:rPr>
-      </w:pPr>
-    </w:p>
-    <w:p>
-      <w:pPr>
-        <w:rPr>
-          <w:rFonts w:ascii="Times New Roman" w:hAnsi="Times New Roman" w:cs="Times New Roman"/>
-          <w:sz w:val="26"/>
-          <w:szCs w:val="26"/>
-        </w:rPr>
-      </w:pPr>
-      <w:r>
-        <w:rPr>
-          <w:rFonts w:ascii="Times New Roman" w:hAnsi="Times New Roman" w:cs="Times New Roman"/>
-          <w:sz w:val="26"/>
-          <w:szCs w:val="26"/>
-        </w:rPr>
-        <w:t xml:space="preserve">Identificador – </w:t>
-      </w:r>
-      <w:r>
-        <w:rPr>
-          <w:rFonts w:ascii="Times New Roman" w:hAnsi="Times New Roman" w:cs="Times New Roman"/>
-          <w:sz w:val="26"/>
-          <w:szCs w:val="26"/>
-        </w:rPr>
-        <w:t>R6</w:t>
-      </w:r>
-    </w:p>
-    <w:p>
-      <w:pPr>
-        <w:rPr>
-          <w:rFonts w:ascii="Times New Roman" w:hAnsi="Times New Roman" w:cs="Times New Roman"/>
-          <w:sz w:val="24"/>
-          <w:szCs w:val="24"/>
-        </w:rPr>
-      </w:pPr>
-      <w:r>
-        <w:rPr>
-          <w:rFonts w:ascii="Times New Roman" w:hAnsi="Times New Roman" w:cs="Times New Roman"/>
-          <w:sz w:val="26"/>
-          <w:szCs w:val="26"/>
-        </w:rPr>
-        <w:t>Nome</w:t>
-      </w:r>
-      <w:r>
-        <w:rPr>
-          <w:rFonts w:ascii="Times New Roman" w:hAnsi="Times New Roman" w:cs="Times New Roman"/>
-          <w:sz w:val="26"/>
-          <w:szCs w:val="26"/>
-        </w:rPr>
-        <w:t xml:space="preserve"> –</w:t>
-      </w:r>
-      <w:r>
-        <w:rPr>
-          <w:rFonts w:ascii="Times New Roman" w:hAnsi="Times New Roman" w:cs="Times New Roman"/>
-          <w:sz w:val="24"/>
-          <w:szCs w:val="24"/>
-        </w:rPr>
-        <w:t xml:space="preserve"> </w:t>
-      </w:r>
-      <w:r>
-        <w:rPr>
-          <w:rFonts w:ascii="Times New Roman" w:hAnsi="Times New Roman" w:cs="Times New Roman"/>
-          <w:sz w:val="24"/>
-          <w:szCs w:val="24"/>
-        </w:rPr>
-        <w:t>Classificação de Obesidade</w:t>
-      </w:r>
-    </w:p>
-    <w:p>
-      <w:pPr>
-        <w:jc w:val="both"/>
-        <w:rPr>
-          <w:rFonts w:ascii="Times New Roman" w:hAnsi="Times New Roman" w:cs="Times New Roman"/>
-          <w:sz w:val="24"/>
-          <w:szCs w:val="24"/>
-        </w:rPr>
-      </w:pPr>
-      <w:r>
-        <w:rPr>
-          <w:rFonts w:ascii="Times New Roman" w:hAnsi="Times New Roman" w:cs="Times New Roman"/>
-          <w:sz w:val="26"/>
-          <w:szCs w:val="26"/>
-        </w:rPr>
-        <w:t xml:space="preserve">Descrição- </w:t>
-      </w:r>
-      <w:r>
-        <w:rPr>
-          <w:rFonts w:ascii="Times New Roman" w:hAnsi="Times New Roman" w:cs="Times New Roman"/>
-          <w:sz w:val="24"/>
-          <w:szCs w:val="24"/>
-        </w:rPr>
-        <w:t xml:space="preserve">Quando o resultado do cálculo do IMC tiver a classificação de obesidade, o sistema deve classificar essa obesidade em três níveis, obesidade nível 1, 2 e 3 e emitir um alerta dos riscos decorrentes de cada nível. </w:t>
-      </w:r>
-    </w:p>
-    <w:p>
-      <w:pPr>
-        <w:rPr>
-          <w:rFonts w:ascii="Times New Roman" w:hAnsi="Times New Roman" w:cs="Times New Roman"/>
-          <w:sz w:val="26"/>
-          <w:szCs w:val="26"/>
-        </w:rPr>
-      </w:pPr>
-      <w:r>
-        <w:rPr>
-          <w:rFonts w:ascii="Times New Roman" w:hAnsi="Times New Roman" w:cs="Times New Roman"/>
-          <w:sz w:val="26"/>
-          <w:szCs w:val="26"/>
-        </w:rPr>
-        <w:t xml:space="preserve">Categorização de Kano </w:t>
-      </w:r>
-      <w:r>
-        <w:rPr>
-          <w:rFonts w:ascii="Times New Roman" w:hAnsi="Times New Roman" w:cs="Times New Roman"/>
-          <w:sz w:val="26"/>
-          <w:szCs w:val="26"/>
-        </w:rPr>
-        <w:t xml:space="preserve">– Inconscientes </w:t>
-      </w:r>
-    </w:p>
-    <w:p>
-      <w:pPr>
-        <w:rPr>
-          <w:rFonts w:ascii="Times New Roman" w:hAnsi="Times New Roman" w:cs="Times New Roman"/>
-          <w:sz w:val="26"/>
-          <w:szCs w:val="26"/>
-        </w:rPr>
-      </w:pPr>
-      <w:r>
-        <w:rPr>
-          <w:rFonts w:ascii="Times New Roman" w:hAnsi="Times New Roman" w:cs="Times New Roman"/>
-          <w:sz w:val="26"/>
-          <w:szCs w:val="26"/>
-        </w:rPr>
-        <w:t>Responsabilidade</w:t>
-      </w:r>
-      <w:r>
-        <w:rPr>
-          <w:rFonts w:ascii="Times New Roman" w:hAnsi="Times New Roman" w:cs="Times New Roman"/>
-          <w:sz w:val="26"/>
-          <w:szCs w:val="26"/>
-        </w:rPr>
-        <w:t xml:space="preserve"> – Juliana Moniz</w:t>
-      </w:r>
-    </w:p>
-    <w:p>
-      <w:pPr>
-        <w:rPr>
-          <w:rFonts w:ascii="Times New Roman" w:hAnsi="Times New Roman" w:cs="Times New Roman"/>
-          <w:sz w:val="26"/>
-          <w:szCs w:val="26"/>
-        </w:rPr>
-      </w:pPr>
-      <w:r>
-        <w:rPr>
-          <w:rFonts w:ascii="Times New Roman" w:hAnsi="Times New Roman" w:cs="Times New Roman"/>
-          <w:sz w:val="26"/>
-          <w:szCs w:val="26"/>
-        </w:rPr>
         <w:t xml:space="preserve">Fonte </w:t>
       </w:r>
       <w:r>
@@ -2228,7 +2295,7 @@
   <a:extraClrSchemeLst/>
   <a:extLst>
     <a:ext uri="{05A4C25C-085E-4340-85A3-A5531E510DB2}">
-      <thm15:themeFamily xmlns:thm15="http://schemas.microsoft.com/office/thememl/2012/main" xmlns="" name="Office Theme" id="{62F939B6-93AF-4DB8-9C6B-D6C7DFDC589F}" vid="{4A3C46E8-61CC-4603-A589-7422A47A8E4A}"/>
+      <thm15:themeFamily xmlns="" xmlns:thm15="http://schemas.microsoft.com/office/thememl/2012/main" name="Office Theme" id="{62F939B6-93AF-4DB8-9C6B-D6C7DFDC589F}" vid="{4A3C46E8-61CC-4603-A589-7422A47A8E4A}"/>
     </a:ext>
   </a:extLst>
 </a:theme>

</xml_diff>

<commit_message>
Documento de Especificação Suplementar IMC - Versão 0.3
Adição da matriz de rastreabilidade.
</commit_message>
<xml_diff>
--- a/Documento de Especificação Suplementar - IMC.docx
+++ b/Documento de Especificação Suplementar - IMC.docx
@@ -323,8 +323,6 @@
               </w:rPr>
               <w:t>Juliana Moniz</w:t>
             </w:r>
-            <w:bookmarkStart w:id="0" w:name="_GoBack"/>
-            <w:bookmarkEnd w:id="0"/>
           </w:p>
         </w:tc>
       </w:tr>
@@ -1583,12 +1581,931 @@
     </w:p>
     <w:p>
       <w:pPr>
+        <w:spacing w:before="240" w:line="480" w:lineRule="auto"/>
+        <w:rPr>
+          <w:rFonts w:ascii="Times New Roman" w:hAnsi="Times New Roman" w:cs="Times New Roman"/>
+          <w:sz w:val="24"/>
+        </w:rPr>
+      </w:pPr>
+      <w:r>
+        <w:rPr>
+          <w:rFonts w:ascii="Times New Roman" w:hAnsi="Times New Roman" w:cs="Times New Roman"/>
+          <w:sz w:val="24"/>
+        </w:rPr>
+        <w:t>Matriz de rastreabilidade – IMC:</w:t>
+      </w:r>
+    </w:p>
+    <w:tbl>
+      <w:tblPr>
+        <w:tblStyle w:val="Tabelacomgrade"/>
+        <w:tblW w:w="0" w:type="auto"/>
+        <w:tblLook w:val="04A0" w:firstRow="1" w:lastRow="0" w:firstColumn="1" w:lastColumn="0" w:noHBand="0" w:noVBand="1"/>
+      </w:tblPr>
+      <w:tblGrid>
+        <w:gridCol w:w="1234"/>
+        <w:gridCol w:w="1235"/>
+        <w:gridCol w:w="1235"/>
+        <w:gridCol w:w="1235"/>
+        <w:gridCol w:w="1235"/>
+        <w:gridCol w:w="1235"/>
+        <w:gridCol w:w="1235"/>
+      </w:tblGrid>
+      <w:tr>
+        <w:trPr>
+          <w:trHeight w:val="425"/>
+        </w:trPr>
+        <w:tc>
+          <w:tcPr>
+            <w:tcW w:w="1234" w:type="dxa"/>
+          </w:tcPr>
+          <w:p>
+            <w:pPr>
+              <w:spacing w:before="240" w:line="480" w:lineRule="auto"/>
+              <w:jc w:val="center"/>
+              <w:rPr>
+                <w:rFonts w:ascii="Times New Roman" w:hAnsi="Times New Roman" w:cs="Times New Roman"/>
+                <w:b/>
+              </w:rPr>
+            </w:pPr>
+            <w:r>
+              <w:rPr>
+                <w:rFonts w:ascii="Times New Roman" w:hAnsi="Times New Roman" w:cs="Times New Roman"/>
+                <w:b/>
+              </w:rPr>
+              <w:t>ID</w:t>
+            </w:r>
+          </w:p>
+        </w:tc>
+        <w:tc>
+          <w:tcPr>
+            <w:tcW w:w="1235" w:type="dxa"/>
+          </w:tcPr>
+          <w:p>
+            <w:pPr>
+              <w:spacing w:before="240" w:line="480" w:lineRule="auto"/>
+              <w:jc w:val="center"/>
+              <w:rPr>
+                <w:rFonts w:ascii="Times New Roman" w:hAnsi="Times New Roman" w:cs="Times New Roman"/>
+              </w:rPr>
+            </w:pPr>
+            <w:r>
+              <w:rPr>
+                <w:rFonts w:ascii="Times New Roman" w:hAnsi="Times New Roman" w:cs="Times New Roman"/>
+              </w:rPr>
+              <w:t>R1</w:t>
+            </w:r>
+          </w:p>
+        </w:tc>
+        <w:tc>
+          <w:tcPr>
+            <w:tcW w:w="1235" w:type="dxa"/>
+          </w:tcPr>
+          <w:p>
+            <w:pPr>
+              <w:spacing w:before="240" w:line="480" w:lineRule="auto"/>
+              <w:jc w:val="center"/>
+              <w:rPr>
+                <w:rFonts w:ascii="Times New Roman" w:hAnsi="Times New Roman" w:cs="Times New Roman"/>
+              </w:rPr>
+            </w:pPr>
+            <w:r>
+              <w:rPr>
+                <w:rFonts w:ascii="Times New Roman" w:hAnsi="Times New Roman" w:cs="Times New Roman"/>
+              </w:rPr>
+              <w:t>R2</w:t>
+            </w:r>
+          </w:p>
+        </w:tc>
+        <w:tc>
+          <w:tcPr>
+            <w:tcW w:w="1235" w:type="dxa"/>
+          </w:tcPr>
+          <w:p>
+            <w:pPr>
+              <w:spacing w:before="240" w:line="480" w:lineRule="auto"/>
+              <w:jc w:val="center"/>
+              <w:rPr>
+                <w:rFonts w:ascii="Times New Roman" w:hAnsi="Times New Roman" w:cs="Times New Roman"/>
+              </w:rPr>
+            </w:pPr>
+            <w:r>
+              <w:rPr>
+                <w:rFonts w:ascii="Times New Roman" w:hAnsi="Times New Roman" w:cs="Times New Roman"/>
+              </w:rPr>
+              <w:t>R3</w:t>
+            </w:r>
+          </w:p>
+        </w:tc>
+        <w:tc>
+          <w:tcPr>
+            <w:tcW w:w="1235" w:type="dxa"/>
+          </w:tcPr>
+          <w:p>
+            <w:pPr>
+              <w:spacing w:before="240" w:line="480" w:lineRule="auto"/>
+              <w:jc w:val="center"/>
+              <w:rPr>
+                <w:rFonts w:ascii="Times New Roman" w:hAnsi="Times New Roman" w:cs="Times New Roman"/>
+              </w:rPr>
+            </w:pPr>
+            <w:r>
+              <w:rPr>
+                <w:rFonts w:ascii="Times New Roman" w:hAnsi="Times New Roman" w:cs="Times New Roman"/>
+              </w:rPr>
+              <w:t>R4</w:t>
+            </w:r>
+          </w:p>
+        </w:tc>
+        <w:tc>
+          <w:tcPr>
+            <w:tcW w:w="1235" w:type="dxa"/>
+          </w:tcPr>
+          <w:p>
+            <w:pPr>
+              <w:spacing w:before="240" w:line="480" w:lineRule="auto"/>
+              <w:jc w:val="center"/>
+              <w:rPr>
+                <w:rFonts w:ascii="Times New Roman" w:hAnsi="Times New Roman" w:cs="Times New Roman"/>
+              </w:rPr>
+            </w:pPr>
+            <w:r>
+              <w:rPr>
+                <w:rFonts w:ascii="Times New Roman" w:hAnsi="Times New Roman" w:cs="Times New Roman"/>
+              </w:rPr>
+              <w:t>R5</w:t>
+            </w:r>
+          </w:p>
+        </w:tc>
+        <w:tc>
+          <w:tcPr>
+            <w:tcW w:w="1235" w:type="dxa"/>
+          </w:tcPr>
+          <w:p>
+            <w:pPr>
+              <w:spacing w:before="240" w:line="480" w:lineRule="auto"/>
+              <w:jc w:val="center"/>
+              <w:rPr>
+                <w:rFonts w:ascii="Times New Roman" w:hAnsi="Times New Roman" w:cs="Times New Roman"/>
+              </w:rPr>
+            </w:pPr>
+            <w:r>
+              <w:rPr>
+                <w:rFonts w:ascii="Times New Roman" w:hAnsi="Times New Roman" w:cs="Times New Roman"/>
+              </w:rPr>
+              <w:t>R6</w:t>
+            </w:r>
+          </w:p>
+        </w:tc>
+      </w:tr>
+      <w:tr>
+        <w:trPr>
+          <w:trHeight w:val="428"/>
+        </w:trPr>
+        <w:tc>
+          <w:tcPr>
+            <w:tcW w:w="1234" w:type="dxa"/>
+          </w:tcPr>
+          <w:p>
+            <w:pPr>
+              <w:spacing w:before="240" w:line="480" w:lineRule="auto"/>
+              <w:jc w:val="center"/>
+              <w:rPr>
+                <w:rFonts w:ascii="Times New Roman" w:hAnsi="Times New Roman" w:cs="Times New Roman"/>
+              </w:rPr>
+            </w:pPr>
+            <w:r>
+              <w:rPr>
+                <w:rFonts w:ascii="Times New Roman" w:hAnsi="Times New Roman" w:cs="Times New Roman"/>
+              </w:rPr>
+              <w:t>R1</w:t>
+            </w:r>
+          </w:p>
+        </w:tc>
+        <w:tc>
+          <w:tcPr>
+            <w:tcW w:w="1235" w:type="dxa"/>
+          </w:tcPr>
+          <w:p>
+            <w:pPr>
+              <w:spacing w:before="240" w:line="480" w:lineRule="auto"/>
+              <w:jc w:val="center"/>
+              <w:rPr>
+                <w:rFonts w:ascii="Times New Roman" w:hAnsi="Times New Roman" w:cs="Times New Roman"/>
+              </w:rPr>
+            </w:pPr>
+          </w:p>
+        </w:tc>
+        <w:tc>
+          <w:tcPr>
+            <w:tcW w:w="1235" w:type="dxa"/>
+          </w:tcPr>
+          <w:p>
+            <w:pPr>
+              <w:spacing w:before="240" w:line="480" w:lineRule="auto"/>
+              <w:jc w:val="center"/>
+              <w:rPr>
+                <w:rFonts w:ascii="Times New Roman" w:hAnsi="Times New Roman" w:cs="Times New Roman"/>
+              </w:rPr>
+            </w:pPr>
+            <w:r>
+              <w:rPr>
+                <w:rFonts w:ascii="Times New Roman" w:hAnsi="Times New Roman" w:cs="Times New Roman"/>
+              </w:rPr>
+              <w:t>R</w:t>
+            </w:r>
+          </w:p>
+        </w:tc>
+        <w:tc>
+          <w:tcPr>
+            <w:tcW w:w="1235" w:type="dxa"/>
+          </w:tcPr>
+          <w:p>
+            <w:pPr>
+              <w:spacing w:before="240" w:line="480" w:lineRule="auto"/>
+              <w:jc w:val="center"/>
+              <w:rPr>
+                <w:rFonts w:ascii="Times New Roman" w:hAnsi="Times New Roman" w:cs="Times New Roman"/>
+              </w:rPr>
+            </w:pPr>
+          </w:p>
+        </w:tc>
+        <w:tc>
+          <w:tcPr>
+            <w:tcW w:w="1235" w:type="dxa"/>
+          </w:tcPr>
+          <w:p>
+            <w:pPr>
+              <w:spacing w:before="240" w:line="480" w:lineRule="auto"/>
+              <w:jc w:val="center"/>
+              <w:rPr>
+                <w:rFonts w:ascii="Times New Roman" w:hAnsi="Times New Roman" w:cs="Times New Roman"/>
+              </w:rPr>
+            </w:pPr>
+          </w:p>
+        </w:tc>
+        <w:tc>
+          <w:tcPr>
+            <w:tcW w:w="1235" w:type="dxa"/>
+          </w:tcPr>
+          <w:p>
+            <w:pPr>
+              <w:spacing w:before="240" w:line="480" w:lineRule="auto"/>
+              <w:jc w:val="center"/>
+              <w:rPr>
+                <w:rFonts w:ascii="Times New Roman" w:hAnsi="Times New Roman" w:cs="Times New Roman"/>
+              </w:rPr>
+            </w:pPr>
+          </w:p>
+        </w:tc>
+        <w:tc>
+          <w:tcPr>
+            <w:tcW w:w="1235" w:type="dxa"/>
+          </w:tcPr>
+          <w:p>
+            <w:pPr>
+              <w:spacing w:before="240" w:line="480" w:lineRule="auto"/>
+              <w:jc w:val="center"/>
+              <w:rPr>
+                <w:rFonts w:ascii="Times New Roman" w:hAnsi="Times New Roman" w:cs="Times New Roman"/>
+              </w:rPr>
+            </w:pPr>
+          </w:p>
+        </w:tc>
+      </w:tr>
+      <w:tr>
+        <w:trPr>
+          <w:trHeight w:val="406"/>
+        </w:trPr>
+        <w:tc>
+          <w:tcPr>
+            <w:tcW w:w="1234" w:type="dxa"/>
+          </w:tcPr>
+          <w:p>
+            <w:pPr>
+              <w:spacing w:before="240" w:line="480" w:lineRule="auto"/>
+              <w:jc w:val="center"/>
+              <w:rPr>
+                <w:rFonts w:ascii="Times New Roman" w:hAnsi="Times New Roman" w:cs="Times New Roman"/>
+              </w:rPr>
+            </w:pPr>
+            <w:r>
+              <w:rPr>
+                <w:rFonts w:ascii="Times New Roman" w:hAnsi="Times New Roman" w:cs="Times New Roman"/>
+              </w:rPr>
+              <w:t>R2</w:t>
+            </w:r>
+          </w:p>
+        </w:tc>
+        <w:tc>
+          <w:tcPr>
+            <w:tcW w:w="1235" w:type="dxa"/>
+          </w:tcPr>
+          <w:p>
+            <w:pPr>
+              <w:spacing w:before="240" w:line="480" w:lineRule="auto"/>
+              <w:jc w:val="center"/>
+              <w:rPr>
+                <w:rFonts w:ascii="Times New Roman" w:hAnsi="Times New Roman" w:cs="Times New Roman"/>
+              </w:rPr>
+            </w:pPr>
+            <w:r>
+              <w:rPr>
+                <w:rFonts w:ascii="Times New Roman" w:hAnsi="Times New Roman" w:cs="Times New Roman"/>
+              </w:rPr>
+              <w:t>D</w:t>
+            </w:r>
+          </w:p>
+        </w:tc>
+        <w:tc>
+          <w:tcPr>
+            <w:tcW w:w="1235" w:type="dxa"/>
+          </w:tcPr>
+          <w:p>
+            <w:pPr>
+              <w:spacing w:before="240" w:line="480" w:lineRule="auto"/>
+              <w:jc w:val="center"/>
+              <w:rPr>
+                <w:rFonts w:ascii="Times New Roman" w:hAnsi="Times New Roman" w:cs="Times New Roman"/>
+              </w:rPr>
+            </w:pPr>
+          </w:p>
+        </w:tc>
+        <w:tc>
+          <w:tcPr>
+            <w:tcW w:w="1235" w:type="dxa"/>
+          </w:tcPr>
+          <w:p>
+            <w:pPr>
+              <w:spacing w:before="240" w:line="480" w:lineRule="auto"/>
+              <w:jc w:val="center"/>
+              <w:rPr>
+                <w:rFonts w:ascii="Times New Roman" w:hAnsi="Times New Roman" w:cs="Times New Roman"/>
+              </w:rPr>
+            </w:pPr>
+            <w:r>
+              <w:rPr>
+                <w:rFonts w:ascii="Times New Roman" w:hAnsi="Times New Roman" w:cs="Times New Roman"/>
+              </w:rPr>
+              <w:t>R</w:t>
+            </w:r>
+          </w:p>
+        </w:tc>
+        <w:tc>
+          <w:tcPr>
+            <w:tcW w:w="1235" w:type="dxa"/>
+          </w:tcPr>
+          <w:p>
+            <w:pPr>
+              <w:spacing w:before="240" w:line="480" w:lineRule="auto"/>
+              <w:jc w:val="center"/>
+              <w:rPr>
+                <w:rFonts w:ascii="Times New Roman" w:hAnsi="Times New Roman" w:cs="Times New Roman"/>
+              </w:rPr>
+            </w:pPr>
+            <w:r>
+              <w:rPr>
+                <w:rFonts w:ascii="Times New Roman" w:hAnsi="Times New Roman" w:cs="Times New Roman"/>
+              </w:rPr>
+              <w:t>R</w:t>
+            </w:r>
+          </w:p>
+        </w:tc>
+        <w:tc>
+          <w:tcPr>
+            <w:tcW w:w="1235" w:type="dxa"/>
+          </w:tcPr>
+          <w:p>
+            <w:pPr>
+              <w:spacing w:before="240" w:line="480" w:lineRule="auto"/>
+              <w:jc w:val="center"/>
+              <w:rPr>
+                <w:rFonts w:ascii="Times New Roman" w:hAnsi="Times New Roman" w:cs="Times New Roman"/>
+              </w:rPr>
+            </w:pPr>
+          </w:p>
+        </w:tc>
+        <w:tc>
+          <w:tcPr>
+            <w:tcW w:w="1235" w:type="dxa"/>
+          </w:tcPr>
+          <w:p>
+            <w:pPr>
+              <w:spacing w:before="240" w:line="480" w:lineRule="auto"/>
+              <w:jc w:val="center"/>
+              <w:rPr>
+                <w:rFonts w:ascii="Times New Roman" w:hAnsi="Times New Roman" w:cs="Times New Roman"/>
+              </w:rPr>
+            </w:pPr>
+          </w:p>
+        </w:tc>
+      </w:tr>
+      <w:tr>
+        <w:trPr>
+          <w:trHeight w:val="413"/>
+        </w:trPr>
+        <w:tc>
+          <w:tcPr>
+            <w:tcW w:w="1234" w:type="dxa"/>
+          </w:tcPr>
+          <w:p>
+            <w:pPr>
+              <w:spacing w:before="240" w:line="480" w:lineRule="auto"/>
+              <w:jc w:val="center"/>
+              <w:rPr>
+                <w:rFonts w:ascii="Times New Roman" w:hAnsi="Times New Roman" w:cs="Times New Roman"/>
+              </w:rPr>
+            </w:pPr>
+            <w:r>
+              <w:rPr>
+                <w:rFonts w:ascii="Times New Roman" w:hAnsi="Times New Roman" w:cs="Times New Roman"/>
+              </w:rPr>
+              <w:t>R3</w:t>
+            </w:r>
+          </w:p>
+        </w:tc>
+        <w:tc>
+          <w:tcPr>
+            <w:tcW w:w="1235" w:type="dxa"/>
+          </w:tcPr>
+          <w:p>
+            <w:pPr>
+              <w:spacing w:before="240" w:line="480" w:lineRule="auto"/>
+              <w:jc w:val="center"/>
+              <w:rPr>
+                <w:rFonts w:ascii="Times New Roman" w:hAnsi="Times New Roman" w:cs="Times New Roman"/>
+              </w:rPr>
+            </w:pPr>
+          </w:p>
+        </w:tc>
+        <w:tc>
+          <w:tcPr>
+            <w:tcW w:w="1235" w:type="dxa"/>
+          </w:tcPr>
+          <w:p>
+            <w:pPr>
+              <w:spacing w:before="240" w:line="480" w:lineRule="auto"/>
+              <w:jc w:val="center"/>
+              <w:rPr>
+                <w:rFonts w:ascii="Times New Roman" w:hAnsi="Times New Roman" w:cs="Times New Roman"/>
+              </w:rPr>
+            </w:pPr>
+            <w:r>
+              <w:rPr>
+                <w:rFonts w:ascii="Times New Roman" w:hAnsi="Times New Roman" w:cs="Times New Roman"/>
+              </w:rPr>
+              <w:t>D</w:t>
+            </w:r>
+          </w:p>
+        </w:tc>
+        <w:tc>
+          <w:tcPr>
+            <w:tcW w:w="1235" w:type="dxa"/>
+          </w:tcPr>
+          <w:p>
+            <w:pPr>
+              <w:spacing w:before="240" w:line="480" w:lineRule="auto"/>
+              <w:jc w:val="center"/>
+              <w:rPr>
+                <w:rFonts w:ascii="Times New Roman" w:hAnsi="Times New Roman" w:cs="Times New Roman"/>
+              </w:rPr>
+            </w:pPr>
+          </w:p>
+        </w:tc>
+        <w:tc>
+          <w:tcPr>
+            <w:tcW w:w="1235" w:type="dxa"/>
+          </w:tcPr>
+          <w:p>
+            <w:pPr>
+              <w:spacing w:before="240" w:line="480" w:lineRule="auto"/>
+              <w:jc w:val="center"/>
+              <w:rPr>
+                <w:rFonts w:ascii="Times New Roman" w:hAnsi="Times New Roman" w:cs="Times New Roman"/>
+              </w:rPr>
+            </w:pPr>
+            <w:r>
+              <w:rPr>
+                <w:rFonts w:ascii="Times New Roman" w:hAnsi="Times New Roman" w:cs="Times New Roman"/>
+              </w:rPr>
+              <w:t>D</w:t>
+            </w:r>
+          </w:p>
+        </w:tc>
+        <w:tc>
+          <w:tcPr>
+            <w:tcW w:w="1235" w:type="dxa"/>
+          </w:tcPr>
+          <w:p>
+            <w:pPr>
+              <w:spacing w:before="240" w:line="480" w:lineRule="auto"/>
+              <w:jc w:val="center"/>
+              <w:rPr>
+                <w:rFonts w:ascii="Times New Roman" w:hAnsi="Times New Roman" w:cs="Times New Roman"/>
+              </w:rPr>
+            </w:pPr>
+            <w:r>
+              <w:rPr>
+                <w:rFonts w:ascii="Times New Roman" w:hAnsi="Times New Roman" w:cs="Times New Roman"/>
+              </w:rPr>
+              <w:t>D</w:t>
+            </w:r>
+          </w:p>
+        </w:tc>
+        <w:tc>
+          <w:tcPr>
+            <w:tcW w:w="1235" w:type="dxa"/>
+          </w:tcPr>
+          <w:p>
+            <w:pPr>
+              <w:spacing w:before="240" w:line="480" w:lineRule="auto"/>
+              <w:jc w:val="center"/>
+              <w:rPr>
+                <w:rFonts w:ascii="Times New Roman" w:hAnsi="Times New Roman" w:cs="Times New Roman"/>
+              </w:rPr>
+            </w:pPr>
+            <w:r>
+              <w:rPr>
+                <w:rFonts w:ascii="Times New Roman" w:hAnsi="Times New Roman" w:cs="Times New Roman"/>
+              </w:rPr>
+              <w:t>D</w:t>
+            </w:r>
+          </w:p>
+        </w:tc>
+      </w:tr>
+      <w:tr>
+        <w:trPr>
+          <w:trHeight w:val="418"/>
+        </w:trPr>
+        <w:tc>
+          <w:tcPr>
+            <w:tcW w:w="1234" w:type="dxa"/>
+          </w:tcPr>
+          <w:p>
+            <w:pPr>
+              <w:spacing w:before="240" w:line="480" w:lineRule="auto"/>
+              <w:jc w:val="center"/>
+              <w:rPr>
+                <w:rFonts w:ascii="Times New Roman" w:hAnsi="Times New Roman" w:cs="Times New Roman"/>
+              </w:rPr>
+            </w:pPr>
+            <w:r>
+              <w:rPr>
+                <w:rFonts w:ascii="Times New Roman" w:hAnsi="Times New Roman" w:cs="Times New Roman"/>
+              </w:rPr>
+              <w:t>R4</w:t>
+            </w:r>
+          </w:p>
+        </w:tc>
+        <w:tc>
+          <w:tcPr>
+            <w:tcW w:w="1235" w:type="dxa"/>
+          </w:tcPr>
+          <w:p>
+            <w:pPr>
+              <w:spacing w:before="240" w:line="480" w:lineRule="auto"/>
+              <w:jc w:val="center"/>
+              <w:rPr>
+                <w:rFonts w:ascii="Times New Roman" w:hAnsi="Times New Roman" w:cs="Times New Roman"/>
+              </w:rPr>
+            </w:pPr>
+          </w:p>
+        </w:tc>
+        <w:tc>
+          <w:tcPr>
+            <w:tcW w:w="1235" w:type="dxa"/>
+          </w:tcPr>
+          <w:p>
+            <w:pPr>
+              <w:spacing w:before="240" w:line="480" w:lineRule="auto"/>
+              <w:jc w:val="center"/>
+              <w:rPr>
+                <w:rFonts w:ascii="Times New Roman" w:hAnsi="Times New Roman" w:cs="Times New Roman"/>
+              </w:rPr>
+            </w:pPr>
+            <w:r>
+              <w:rPr>
+                <w:rFonts w:ascii="Times New Roman" w:hAnsi="Times New Roman" w:cs="Times New Roman"/>
+              </w:rPr>
+              <w:t>D</w:t>
+            </w:r>
+          </w:p>
+        </w:tc>
+        <w:tc>
+          <w:tcPr>
+            <w:tcW w:w="1235" w:type="dxa"/>
+          </w:tcPr>
+          <w:p>
+            <w:pPr>
+              <w:spacing w:before="240" w:line="480" w:lineRule="auto"/>
+              <w:jc w:val="center"/>
+              <w:rPr>
+                <w:rFonts w:ascii="Times New Roman" w:hAnsi="Times New Roman" w:cs="Times New Roman"/>
+              </w:rPr>
+            </w:pPr>
+            <w:r>
+              <w:rPr>
+                <w:rFonts w:ascii="Times New Roman" w:hAnsi="Times New Roman" w:cs="Times New Roman"/>
+              </w:rPr>
+              <w:t>R</w:t>
+            </w:r>
+          </w:p>
+        </w:tc>
+        <w:tc>
+          <w:tcPr>
+            <w:tcW w:w="1235" w:type="dxa"/>
+          </w:tcPr>
+          <w:p>
+            <w:pPr>
+              <w:spacing w:before="240" w:line="480" w:lineRule="auto"/>
+              <w:jc w:val="center"/>
+              <w:rPr>
+                <w:rFonts w:ascii="Times New Roman" w:hAnsi="Times New Roman" w:cs="Times New Roman"/>
+              </w:rPr>
+            </w:pPr>
+          </w:p>
+        </w:tc>
+        <w:tc>
+          <w:tcPr>
+            <w:tcW w:w="1235" w:type="dxa"/>
+          </w:tcPr>
+          <w:p>
+            <w:pPr>
+              <w:spacing w:before="240" w:line="480" w:lineRule="auto"/>
+              <w:jc w:val="center"/>
+              <w:rPr>
+                <w:rFonts w:ascii="Times New Roman" w:hAnsi="Times New Roman" w:cs="Times New Roman"/>
+              </w:rPr>
+            </w:pPr>
+          </w:p>
+        </w:tc>
+        <w:tc>
+          <w:tcPr>
+            <w:tcW w:w="1235" w:type="dxa"/>
+          </w:tcPr>
+          <w:p>
+            <w:pPr>
+              <w:spacing w:before="240" w:line="480" w:lineRule="auto"/>
+              <w:jc w:val="center"/>
+              <w:rPr>
+                <w:rFonts w:ascii="Times New Roman" w:hAnsi="Times New Roman" w:cs="Times New Roman"/>
+              </w:rPr>
+            </w:pPr>
+          </w:p>
+        </w:tc>
+      </w:tr>
+      <w:tr>
+        <w:trPr>
+          <w:trHeight w:val="410"/>
+        </w:trPr>
+        <w:tc>
+          <w:tcPr>
+            <w:tcW w:w="1234" w:type="dxa"/>
+          </w:tcPr>
+          <w:p>
+            <w:pPr>
+              <w:spacing w:before="240" w:line="480" w:lineRule="auto"/>
+              <w:jc w:val="center"/>
+              <w:rPr>
+                <w:rFonts w:ascii="Times New Roman" w:hAnsi="Times New Roman" w:cs="Times New Roman"/>
+              </w:rPr>
+            </w:pPr>
+            <w:r>
+              <w:rPr>
+                <w:rFonts w:ascii="Times New Roman" w:hAnsi="Times New Roman" w:cs="Times New Roman"/>
+              </w:rPr>
+              <w:t>R5</w:t>
+            </w:r>
+          </w:p>
+        </w:tc>
+        <w:tc>
+          <w:tcPr>
+            <w:tcW w:w="1235" w:type="dxa"/>
+          </w:tcPr>
+          <w:p>
+            <w:pPr>
+              <w:spacing w:before="240" w:line="480" w:lineRule="auto"/>
+              <w:jc w:val="center"/>
+              <w:rPr>
+                <w:rFonts w:ascii="Times New Roman" w:hAnsi="Times New Roman" w:cs="Times New Roman"/>
+              </w:rPr>
+            </w:pPr>
+          </w:p>
+        </w:tc>
+        <w:tc>
+          <w:tcPr>
+            <w:tcW w:w="1235" w:type="dxa"/>
+          </w:tcPr>
+          <w:p>
+            <w:pPr>
+              <w:spacing w:before="240" w:line="480" w:lineRule="auto"/>
+              <w:jc w:val="center"/>
+              <w:rPr>
+                <w:rFonts w:ascii="Times New Roman" w:hAnsi="Times New Roman" w:cs="Times New Roman"/>
+              </w:rPr>
+            </w:pPr>
+          </w:p>
+        </w:tc>
+        <w:tc>
+          <w:tcPr>
+            <w:tcW w:w="1235" w:type="dxa"/>
+          </w:tcPr>
+          <w:p>
+            <w:pPr>
+              <w:spacing w:before="240" w:line="480" w:lineRule="auto"/>
+              <w:jc w:val="center"/>
+              <w:rPr>
+                <w:rFonts w:ascii="Times New Roman" w:hAnsi="Times New Roman" w:cs="Times New Roman"/>
+              </w:rPr>
+            </w:pPr>
+            <w:r>
+              <w:rPr>
+                <w:rFonts w:ascii="Times New Roman" w:hAnsi="Times New Roman" w:cs="Times New Roman"/>
+              </w:rPr>
+              <w:t>R</w:t>
+            </w:r>
+          </w:p>
+        </w:tc>
+        <w:tc>
+          <w:tcPr>
+            <w:tcW w:w="1235" w:type="dxa"/>
+          </w:tcPr>
+          <w:p>
+            <w:pPr>
+              <w:spacing w:before="240" w:line="480" w:lineRule="auto"/>
+              <w:jc w:val="center"/>
+              <w:rPr>
+                <w:rFonts w:ascii="Times New Roman" w:hAnsi="Times New Roman" w:cs="Times New Roman"/>
+              </w:rPr>
+            </w:pPr>
+            <w:r>
+              <w:rPr>
+                <w:rFonts w:ascii="Times New Roman" w:hAnsi="Times New Roman" w:cs="Times New Roman"/>
+              </w:rPr>
+              <w:t>D</w:t>
+            </w:r>
+          </w:p>
+        </w:tc>
+        <w:tc>
+          <w:tcPr>
+            <w:tcW w:w="1235" w:type="dxa"/>
+          </w:tcPr>
+          <w:p>
+            <w:pPr>
+              <w:spacing w:before="240" w:line="480" w:lineRule="auto"/>
+              <w:jc w:val="center"/>
+              <w:rPr>
+                <w:rFonts w:ascii="Times New Roman" w:hAnsi="Times New Roman" w:cs="Times New Roman"/>
+              </w:rPr>
+            </w:pPr>
+          </w:p>
+        </w:tc>
+        <w:tc>
+          <w:tcPr>
+            <w:tcW w:w="1235" w:type="dxa"/>
+          </w:tcPr>
+          <w:p>
+            <w:pPr>
+              <w:spacing w:before="240" w:line="480" w:lineRule="auto"/>
+              <w:jc w:val="center"/>
+              <w:rPr>
+                <w:rFonts w:ascii="Times New Roman" w:hAnsi="Times New Roman" w:cs="Times New Roman"/>
+              </w:rPr>
+            </w:pPr>
+          </w:p>
+        </w:tc>
+      </w:tr>
+      <w:tr>
+        <w:trPr>
+          <w:trHeight w:val="416"/>
+        </w:trPr>
+        <w:tc>
+          <w:tcPr>
+            <w:tcW w:w="1234" w:type="dxa"/>
+          </w:tcPr>
+          <w:p>
+            <w:pPr>
+              <w:spacing w:before="240" w:line="480" w:lineRule="auto"/>
+              <w:jc w:val="center"/>
+              <w:rPr>
+                <w:rFonts w:ascii="Times New Roman" w:hAnsi="Times New Roman" w:cs="Times New Roman"/>
+              </w:rPr>
+            </w:pPr>
+            <w:r>
+              <w:rPr>
+                <w:rFonts w:ascii="Times New Roman" w:hAnsi="Times New Roman" w:cs="Times New Roman"/>
+              </w:rPr>
+              <w:t>R6</w:t>
+            </w:r>
+          </w:p>
+        </w:tc>
+        <w:tc>
+          <w:tcPr>
+            <w:tcW w:w="1235" w:type="dxa"/>
+          </w:tcPr>
+          <w:p>
+            <w:pPr>
+              <w:spacing w:before="240" w:line="480" w:lineRule="auto"/>
+              <w:jc w:val="center"/>
+              <w:rPr>
+                <w:rFonts w:ascii="Times New Roman" w:hAnsi="Times New Roman" w:cs="Times New Roman"/>
+              </w:rPr>
+            </w:pPr>
+          </w:p>
+        </w:tc>
+        <w:tc>
+          <w:tcPr>
+            <w:tcW w:w="1235" w:type="dxa"/>
+          </w:tcPr>
+          <w:p>
+            <w:pPr>
+              <w:spacing w:before="240" w:line="480" w:lineRule="auto"/>
+              <w:jc w:val="center"/>
+              <w:rPr>
+                <w:rFonts w:ascii="Times New Roman" w:hAnsi="Times New Roman" w:cs="Times New Roman"/>
+              </w:rPr>
+            </w:pPr>
+          </w:p>
+        </w:tc>
+        <w:tc>
+          <w:tcPr>
+            <w:tcW w:w="1235" w:type="dxa"/>
+          </w:tcPr>
+          <w:p>
+            <w:pPr>
+              <w:spacing w:before="240" w:line="480" w:lineRule="auto"/>
+              <w:jc w:val="center"/>
+              <w:rPr>
+                <w:rFonts w:ascii="Times New Roman" w:hAnsi="Times New Roman" w:cs="Times New Roman"/>
+              </w:rPr>
+            </w:pPr>
+            <w:r>
+              <w:rPr>
+                <w:rFonts w:ascii="Times New Roman" w:hAnsi="Times New Roman" w:cs="Times New Roman"/>
+              </w:rPr>
+              <w:t>R</w:t>
+            </w:r>
+          </w:p>
+        </w:tc>
+        <w:tc>
+          <w:tcPr>
+            <w:tcW w:w="1235" w:type="dxa"/>
+          </w:tcPr>
+          <w:p>
+            <w:pPr>
+              <w:spacing w:before="240" w:line="480" w:lineRule="auto"/>
+              <w:jc w:val="center"/>
+              <w:rPr>
+                <w:rFonts w:ascii="Times New Roman" w:hAnsi="Times New Roman" w:cs="Times New Roman"/>
+              </w:rPr>
+            </w:pPr>
+            <w:r>
+              <w:rPr>
+                <w:rFonts w:ascii="Times New Roman" w:hAnsi="Times New Roman" w:cs="Times New Roman"/>
+              </w:rPr>
+              <w:t>D</w:t>
+            </w:r>
+          </w:p>
+        </w:tc>
+        <w:tc>
+          <w:tcPr>
+            <w:tcW w:w="1235" w:type="dxa"/>
+          </w:tcPr>
+          <w:p>
+            <w:pPr>
+              <w:spacing w:before="240" w:line="480" w:lineRule="auto"/>
+              <w:jc w:val="center"/>
+              <w:rPr>
+                <w:rFonts w:ascii="Times New Roman" w:hAnsi="Times New Roman" w:cs="Times New Roman"/>
+              </w:rPr>
+            </w:pPr>
+          </w:p>
+        </w:tc>
+        <w:tc>
+          <w:tcPr>
+            <w:tcW w:w="1235" w:type="dxa"/>
+          </w:tcPr>
+          <w:p>
+            <w:pPr>
+              <w:spacing w:before="240" w:line="480" w:lineRule="auto"/>
+              <w:jc w:val="center"/>
+              <w:rPr>
+                <w:rFonts w:ascii="Times New Roman" w:hAnsi="Times New Roman" w:cs="Times New Roman"/>
+              </w:rPr>
+            </w:pPr>
+          </w:p>
+        </w:tc>
+      </w:tr>
+    </w:tbl>
+    <w:p>
+      <w:pPr>
         <w:rPr>
           <w:rFonts w:ascii="Times New Roman" w:hAnsi="Times New Roman" w:cs="Times New Roman"/>
           <w:sz w:val="28"/>
           <w:szCs w:val="28"/>
         </w:rPr>
       </w:pPr>
+      <w:bookmarkStart w:id="0" w:name="_GoBack"/>
+      <w:bookmarkEnd w:id="0"/>
     </w:p>
     <w:sectPr>
       <w:pgSz w:w="11906" w:h="16838"/>
@@ -1643,7 +2560,7 @@
     <w:lsdException w:name="Subtitle" w:semiHidden="0" w:uiPriority="11" w:unhideWhenUsed="0" w:qFormat="1"/>
     <w:lsdException w:name="Strong" w:semiHidden="0" w:uiPriority="22" w:unhideWhenUsed="0" w:qFormat="1"/>
     <w:lsdException w:name="Emphasis" w:semiHidden="0" w:uiPriority="20" w:unhideWhenUsed="0" w:qFormat="1"/>
-    <w:lsdException w:name="Table Grid" w:semiHidden="0" w:uiPriority="39" w:unhideWhenUsed="0"/>
+    <w:lsdException w:name="Table Grid" w:semiHidden="0" w:uiPriority="59" w:unhideWhenUsed="0"/>
     <w:lsdException w:name="Placeholder Text" w:unhideWhenUsed="0"/>
     <w:lsdException w:name="No Spacing" w:semiHidden="0" w:uiPriority="1" w:unhideWhenUsed="0" w:qFormat="1"/>
     <w:lsdException w:name="Light Shading" w:semiHidden="0" w:uiPriority="60" w:unhideWhenUsed="0"/>
@@ -1801,7 +2718,7 @@
   <w:style w:type="table" w:styleId="Tabelacomgrade">
     <w:name w:val="Table Grid"/>
     <w:basedOn w:val="Tabelanormal"/>
-    <w:uiPriority w:val="39"/>
+    <w:uiPriority w:val="59"/>
     <w:rsid w:val="004804C5"/>
     <w:pPr>
       <w:spacing w:after="0" w:line="240" w:lineRule="auto"/>
@@ -1863,7 +2780,7 @@
     <w:lsdException w:name="Subtitle" w:semiHidden="0" w:uiPriority="11" w:unhideWhenUsed="0" w:qFormat="1"/>
     <w:lsdException w:name="Strong" w:semiHidden="0" w:uiPriority="22" w:unhideWhenUsed="0" w:qFormat="1"/>
     <w:lsdException w:name="Emphasis" w:semiHidden="0" w:uiPriority="20" w:unhideWhenUsed="0" w:qFormat="1"/>
-    <w:lsdException w:name="Table Grid" w:semiHidden="0" w:uiPriority="39" w:unhideWhenUsed="0"/>
+    <w:lsdException w:name="Table Grid" w:semiHidden="0" w:uiPriority="59" w:unhideWhenUsed="0"/>
     <w:lsdException w:name="Placeholder Text" w:unhideWhenUsed="0"/>
     <w:lsdException w:name="No Spacing" w:semiHidden="0" w:uiPriority="1" w:unhideWhenUsed="0" w:qFormat="1"/>
     <w:lsdException w:name="Light Shading" w:semiHidden="0" w:uiPriority="60" w:unhideWhenUsed="0"/>
@@ -2021,7 +2938,7 @@
   <w:style w:type="table" w:styleId="Tabelacomgrade">
     <w:name w:val="Table Grid"/>
     <w:basedOn w:val="Tabelanormal"/>
-    <w:uiPriority w:val="39"/>
+    <w:uiPriority w:val="59"/>
     <w:rsid w:val="004804C5"/>
     <w:pPr>
       <w:spacing w:after="0" w:line="240" w:lineRule="auto"/>
@@ -2295,7 +3212,7 @@
   <a:extraClrSchemeLst/>
   <a:extLst>
     <a:ext uri="{05A4C25C-085E-4340-85A3-A5531E510DB2}">
-      <thm15:themeFamily xmlns="" xmlns:thm15="http://schemas.microsoft.com/office/thememl/2012/main" name="Office Theme" id="{62F939B6-93AF-4DB8-9C6B-D6C7DFDC589F}" vid="{4A3C46E8-61CC-4603-A589-7422A47A8E4A}"/>
+      <thm15:themeFamily xmlns:thm15="http://schemas.microsoft.com/office/thememl/2012/main" xmlns="" name="Office Theme" id="{62F939B6-93AF-4DB8-9C6B-D6C7DFDC589F}" vid="{4A3C46E8-61CC-4603-A589-7422A47A8E4A}"/>
     </a:ext>
   </a:extLst>
 </a:theme>

</xml_diff>